<commit_message>
second day of choosing the project
</commit_message>
<xml_diff>
--- a/StarkIndustries.docx
+++ b/StarkIndustries.docx
@@ -4,6 +4,11 @@
   <w:body>
     <w:p>
       <w:r>
+        <w:t xml:space="preserve">March 14 </w:t>
+      </w:r>
+    </w:p>
+    <w:p>
+      <w:r>
         <w:t>Stark industries:</w:t>
       </w:r>
     </w:p>
@@ -11,31 +16,189 @@
     <w:p>
       <w:r>
         <w:t>Choosing a project:</w:t>
+      </w:r>
+    </w:p>
+    <w:p/>
+    <w:p>
+      <w:pPr>
+        <w:pStyle w:val="ListParagraph"/>
+        <w:numPr>
+          <w:ilvl w:val="0"/>
+          <w:numId w:val="2"/>
+        </w:numPr>
+      </w:pPr>
+      <w:r>
+        <w:t>We would be more comfortable doing Phone App project because we might know more about it.</w:t>
+      </w:r>
+      <w:r>
+        <w:t xml:space="preserve"> </w:t>
+      </w:r>
+    </w:p>
+    <w:p/>
+    <w:p>
+      <w:pPr>
+        <w:pStyle w:val="ListParagraph"/>
+        <w:numPr>
+          <w:ilvl w:val="0"/>
+          <w:numId w:val="2"/>
+        </w:numPr>
+      </w:pPr>
+      <w:r>
+        <w:t>Second choice is the hydrologic.</w:t>
+      </w:r>
+    </w:p>
+    <w:p/>
+    <w:p>
+      <w:pPr>
+        <w:pStyle w:val="ListParagraph"/>
+        <w:numPr>
+          <w:ilvl w:val="0"/>
+          <w:numId w:val="2"/>
+        </w:numPr>
+      </w:pPr>
+      <w:r>
+        <w:t xml:space="preserve">Last choice book reading.  </w:t>
+      </w:r>
+    </w:p>
+    <w:p/>
+    <w:p>
+      <w:r>
+        <w:t xml:space="preserve">March 16 </w:t>
+      </w:r>
+    </w:p>
+    <w:p>
+      <w:pPr>
+        <w:pStyle w:val="ListParagraph"/>
+      </w:pPr>
+    </w:p>
+    <w:p>
+      <w:pPr>
+        <w:pStyle w:val="ListParagraph"/>
+        <w:numPr>
+          <w:ilvl w:val="0"/>
+          <w:numId w:val="3"/>
+        </w:numPr>
+      </w:pPr>
+      <w:r>
+        <w:t xml:space="preserve">Music app </w:t>
+      </w:r>
+    </w:p>
+    <w:p>
+      <w:pPr>
+        <w:pStyle w:val="ListParagraph"/>
+        <w:numPr>
+          <w:ilvl w:val="0"/>
+          <w:numId w:val="2"/>
+        </w:numPr>
+      </w:pPr>
+      <w:r>
+        <w:t>Want to communicate with his students they want to be able to have the department communication with students</w:t>
+      </w:r>
+      <w:r>
+        <w:t xml:space="preserve">… </w:t>
+      </w:r>
+    </w:p>
+    <w:p>
+      <w:pPr>
+        <w:pStyle w:val="ListParagraph"/>
+        <w:numPr>
+          <w:ilvl w:val="0"/>
+          <w:numId w:val="2"/>
+        </w:numPr>
+      </w:pPr>
+      <w:r>
+        <w:t xml:space="preserve">There is a not completed project … we need to study it. and start from where others stopped. </w:t>
+      </w:r>
+    </w:p>
+    <w:p>
+      <w:pPr>
+        <w:pStyle w:val="ListParagraph"/>
+        <w:numPr>
+          <w:ilvl w:val="0"/>
+          <w:numId w:val="3"/>
+        </w:numPr>
+      </w:pPr>
+      <w:r>
+        <w:t xml:space="preserve">Reader app public domain books … automated reader. Real customer… </w:t>
+      </w:r>
+    </w:p>
+    <w:p>
+      <w:pPr>
+        <w:pStyle w:val="ListParagraph"/>
+        <w:numPr>
+          <w:ilvl w:val="0"/>
+          <w:numId w:val="2"/>
+        </w:numPr>
+      </w:pPr>
+      <w:r>
+        <w:t xml:space="preserve">Turning the </w:t>
+      </w:r>
+      <w:proofErr w:type="gramStart"/>
+      <w:r>
+        <w:t>pages</w:t>
+      </w:r>
+      <w:proofErr w:type="gramEnd"/>
+      <w:r>
+        <w:t xml:space="preserve"> kindle like app </w:t>
+      </w:r>
+      <w:r>
+        <w:br/>
+      </w:r>
+    </w:p>
+    <w:p>
+      <w:pPr>
+        <w:pStyle w:val="ListParagraph"/>
+        <w:numPr>
+          <w:ilvl w:val="0"/>
+          <w:numId w:val="3"/>
+        </w:numPr>
+      </w:pPr>
+      <w:r>
+        <w:t xml:space="preserve">River graphic map </w:t>
+      </w:r>
+      <w:r>
+        <w:t xml:space="preserve">(flood gate)  </w:t>
+      </w:r>
+    </w:p>
+    <w:p>
+      <w:pPr>
+        <w:pStyle w:val="ListParagraph"/>
+        <w:numPr>
+          <w:ilvl w:val="0"/>
+          <w:numId w:val="2"/>
+        </w:numPr>
+      </w:pPr>
+      <w:r>
+        <w:t xml:space="preserve">Simulation of the landscape  </w:t>
+      </w:r>
+    </w:p>
+    <w:p>
+      <w:pPr>
+        <w:pStyle w:val="ListParagraph"/>
+        <w:numPr>
+          <w:ilvl w:val="0"/>
+          <w:numId w:val="2"/>
+        </w:numPr>
+      </w:pPr>
+      <w:r>
+        <w:t>Databases and spreadsheets</w:t>
+      </w:r>
+    </w:p>
+    <w:p>
+      <w:pPr>
+        <w:pStyle w:val="ListParagraph"/>
+        <w:numPr>
+          <w:ilvl w:val="0"/>
+          <w:numId w:val="2"/>
+        </w:numPr>
+      </w:pPr>
+      <w:r>
+        <w:t xml:space="preserve"> </w:t>
       </w:r>
     </w:p>
     <w:p>
       <w:bookmarkStart w:id="0" w:name="_GoBack"/>
       <w:bookmarkEnd w:id="0"/>
-    </w:p>
-    <w:p>
-      <w:r>
-        <w:t>We would be more comfortable doing Phone App project because we might know more about it.</w:t>
-      </w:r>
-      <w:r>
-        <w:t xml:space="preserve"> </w:t>
-      </w:r>
-    </w:p>
-    <w:p/>
-    <w:p>
-      <w:r>
-        <w:t>Second choice is the hydrologic.</w:t>
-      </w:r>
-    </w:p>
-    <w:p/>
-    <w:p>
-      <w:r>
-        <w:t xml:space="preserve">Last choice book reading.  </w:t>
-      </w:r>
     </w:p>
     <w:sectPr>
       <w:pgSz w:w="12240" w:h="15840"/>
@@ -50,6 +213,207 @@
 <file path=word/numbering.xml><?xml version="1.0" encoding="utf-8"?>
 <w:numbering xmlns:wpc="http://schemas.microsoft.com/office/word/2010/wordprocessingCanvas" xmlns:mo="http://schemas.microsoft.com/office/mac/office/2008/main" xmlns:mc="http://schemas.openxmlformats.org/markup-compatibility/2006" xmlns:mv="urn:schemas-microsoft-com:mac:vml" xmlns:o="urn:schemas-microsoft-com:office:office" xmlns:r="http://schemas.openxmlformats.org/officeDocument/2006/relationships" xmlns:m="http://schemas.openxmlformats.org/officeDocument/2006/math" xmlns:v="urn:schemas-microsoft-com:vml" xmlns:wp14="http://schemas.microsoft.com/office/word/2010/wordprocessingDrawing" xmlns:wp="http://schemas.openxmlformats.org/drawingml/2006/wordprocessingDrawing" xmlns:w10="urn:schemas-microsoft-com:office:word" xmlns:w="http://schemas.openxmlformats.org/wordprocessingml/2006/main" xmlns:w14="http://schemas.microsoft.com/office/word/2010/wordml" xmlns:w15="http://schemas.microsoft.com/office/word/2012/wordml" xmlns:wpg="http://schemas.microsoft.com/office/word/2010/wordprocessingGroup" xmlns:wpi="http://schemas.microsoft.com/office/word/2010/wordprocessingInk" xmlns:wne="http://schemas.microsoft.com/office/word/2006/wordml" xmlns:wps="http://schemas.microsoft.com/office/word/2010/wordprocessingShape" mc:Ignorable="w14 w15 wp14">
   <w:abstractNum w:abstractNumId="0">
+    <w:nsid w:val="5406304F"/>
+    <w:multiLevelType w:val="hybridMultilevel"/>
+    <w:tmpl w:val="4C0AAE40"/>
+    <w:lvl w:ilvl="0" w:tplc="1C4633D8">
+      <w:start w:val="1"/>
+      <w:numFmt w:val="decimal"/>
+      <w:lvlText w:val="%1-"/>
+      <w:lvlJc w:val="left"/>
+      <w:pPr>
+        <w:ind w:left="720" w:hanging="360"/>
+      </w:pPr>
+      <w:rPr>
+        <w:rFonts w:hint="default"/>
+      </w:rPr>
+    </w:lvl>
+    <w:lvl w:ilvl="1" w:tplc="04090019" w:tentative="1">
+      <w:start w:val="1"/>
+      <w:numFmt w:val="lowerLetter"/>
+      <w:lvlText w:val="%2."/>
+      <w:lvlJc w:val="left"/>
+      <w:pPr>
+        <w:ind w:left="1440" w:hanging="360"/>
+      </w:pPr>
+    </w:lvl>
+    <w:lvl w:ilvl="2" w:tplc="0409001B" w:tentative="1">
+      <w:start w:val="1"/>
+      <w:numFmt w:val="lowerRoman"/>
+      <w:lvlText w:val="%3."/>
+      <w:lvlJc w:val="right"/>
+      <w:pPr>
+        <w:ind w:left="2160" w:hanging="180"/>
+      </w:pPr>
+    </w:lvl>
+    <w:lvl w:ilvl="3" w:tplc="0409000F" w:tentative="1">
+      <w:start w:val="1"/>
+      <w:numFmt w:val="decimal"/>
+      <w:lvlText w:val="%4."/>
+      <w:lvlJc w:val="left"/>
+      <w:pPr>
+        <w:ind w:left="2880" w:hanging="360"/>
+      </w:pPr>
+    </w:lvl>
+    <w:lvl w:ilvl="4" w:tplc="04090019" w:tentative="1">
+      <w:start w:val="1"/>
+      <w:numFmt w:val="lowerLetter"/>
+      <w:lvlText w:val="%5."/>
+      <w:lvlJc w:val="left"/>
+      <w:pPr>
+        <w:ind w:left="3600" w:hanging="360"/>
+      </w:pPr>
+    </w:lvl>
+    <w:lvl w:ilvl="5" w:tplc="0409001B" w:tentative="1">
+      <w:start w:val="1"/>
+      <w:numFmt w:val="lowerRoman"/>
+      <w:lvlText w:val="%6."/>
+      <w:lvlJc w:val="right"/>
+      <w:pPr>
+        <w:ind w:left="4320" w:hanging="180"/>
+      </w:pPr>
+    </w:lvl>
+    <w:lvl w:ilvl="6" w:tplc="0409000F" w:tentative="1">
+      <w:start w:val="1"/>
+      <w:numFmt w:val="decimal"/>
+      <w:lvlText w:val="%7."/>
+      <w:lvlJc w:val="left"/>
+      <w:pPr>
+        <w:ind w:left="5040" w:hanging="360"/>
+      </w:pPr>
+    </w:lvl>
+    <w:lvl w:ilvl="7" w:tplc="04090019" w:tentative="1">
+      <w:start w:val="1"/>
+      <w:numFmt w:val="lowerLetter"/>
+      <w:lvlText w:val="%8."/>
+      <w:lvlJc w:val="left"/>
+      <w:pPr>
+        <w:ind w:left="5760" w:hanging="360"/>
+      </w:pPr>
+    </w:lvl>
+    <w:lvl w:ilvl="8" w:tplc="0409001B" w:tentative="1">
+      <w:start w:val="1"/>
+      <w:numFmt w:val="lowerRoman"/>
+      <w:lvlText w:val="%9."/>
+      <w:lvlJc w:val="right"/>
+      <w:pPr>
+        <w:ind w:left="6480" w:hanging="180"/>
+      </w:pPr>
+    </w:lvl>
+  </w:abstractNum>
+  <w:abstractNum w:abstractNumId="1">
+    <w:nsid w:val="64961420"/>
+    <w:multiLevelType w:val="hybridMultilevel"/>
+    <w:tmpl w:val="D8B05D0E"/>
+    <w:lvl w:ilvl="0" w:tplc="B162A2E0">
+      <w:numFmt w:val="bullet"/>
+      <w:lvlText w:val="-"/>
+      <w:lvlJc w:val="left"/>
+      <w:pPr>
+        <w:ind w:left="720" w:hanging="360"/>
+      </w:pPr>
+      <w:rPr>
+        <w:rFonts w:ascii="Calibri" w:eastAsiaTheme="minorHAnsi" w:hAnsi="Calibri" w:cstheme="minorBidi" w:hint="default"/>
+      </w:rPr>
+    </w:lvl>
+    <w:lvl w:ilvl="1" w:tplc="04090003" w:tentative="1">
+      <w:start w:val="1"/>
+      <w:numFmt w:val="bullet"/>
+      <w:lvlText w:val="o"/>
+      <w:lvlJc w:val="left"/>
+      <w:pPr>
+        <w:ind w:left="1440" w:hanging="360"/>
+      </w:pPr>
+      <w:rPr>
+        <w:rFonts w:ascii="Courier New" w:hAnsi="Courier New" w:cs="Courier New" w:hint="default"/>
+      </w:rPr>
+    </w:lvl>
+    <w:lvl w:ilvl="2" w:tplc="04090005" w:tentative="1">
+      <w:start w:val="1"/>
+      <w:numFmt w:val="bullet"/>
+      <w:lvlText w:val=""/>
+      <w:lvlJc w:val="left"/>
+      <w:pPr>
+        <w:ind w:left="2160" w:hanging="360"/>
+      </w:pPr>
+      <w:rPr>
+        <w:rFonts w:ascii="Wingdings" w:hAnsi="Wingdings" w:hint="default"/>
+      </w:rPr>
+    </w:lvl>
+    <w:lvl w:ilvl="3" w:tplc="04090001" w:tentative="1">
+      <w:start w:val="1"/>
+      <w:numFmt w:val="bullet"/>
+      <w:lvlText w:val=""/>
+      <w:lvlJc w:val="left"/>
+      <w:pPr>
+        <w:ind w:left="2880" w:hanging="360"/>
+      </w:pPr>
+      <w:rPr>
+        <w:rFonts w:ascii="Symbol" w:hAnsi="Symbol" w:hint="default"/>
+      </w:rPr>
+    </w:lvl>
+    <w:lvl w:ilvl="4" w:tplc="04090003" w:tentative="1">
+      <w:start w:val="1"/>
+      <w:numFmt w:val="bullet"/>
+      <w:lvlText w:val="o"/>
+      <w:lvlJc w:val="left"/>
+      <w:pPr>
+        <w:ind w:left="3600" w:hanging="360"/>
+      </w:pPr>
+      <w:rPr>
+        <w:rFonts w:ascii="Courier New" w:hAnsi="Courier New" w:cs="Courier New" w:hint="default"/>
+      </w:rPr>
+    </w:lvl>
+    <w:lvl w:ilvl="5" w:tplc="04090005" w:tentative="1">
+      <w:start w:val="1"/>
+      <w:numFmt w:val="bullet"/>
+      <w:lvlText w:val=""/>
+      <w:lvlJc w:val="left"/>
+      <w:pPr>
+        <w:ind w:left="4320" w:hanging="360"/>
+      </w:pPr>
+      <w:rPr>
+        <w:rFonts w:ascii="Wingdings" w:hAnsi="Wingdings" w:hint="default"/>
+      </w:rPr>
+    </w:lvl>
+    <w:lvl w:ilvl="6" w:tplc="04090001" w:tentative="1">
+      <w:start w:val="1"/>
+      <w:numFmt w:val="bullet"/>
+      <w:lvlText w:val=""/>
+      <w:lvlJc w:val="left"/>
+      <w:pPr>
+        <w:ind w:left="5040" w:hanging="360"/>
+      </w:pPr>
+      <w:rPr>
+        <w:rFonts w:ascii="Symbol" w:hAnsi="Symbol" w:hint="default"/>
+      </w:rPr>
+    </w:lvl>
+    <w:lvl w:ilvl="7" w:tplc="04090003" w:tentative="1">
+      <w:start w:val="1"/>
+      <w:numFmt w:val="bullet"/>
+      <w:lvlText w:val="o"/>
+      <w:lvlJc w:val="left"/>
+      <w:pPr>
+        <w:ind w:left="5760" w:hanging="360"/>
+      </w:pPr>
+      <w:rPr>
+        <w:rFonts w:ascii="Courier New" w:hAnsi="Courier New" w:cs="Courier New" w:hint="default"/>
+      </w:rPr>
+    </w:lvl>
+    <w:lvl w:ilvl="8" w:tplc="04090005" w:tentative="1">
+      <w:start w:val="1"/>
+      <w:numFmt w:val="bullet"/>
+      <w:lvlText w:val=""/>
+      <w:lvlJc w:val="left"/>
+      <w:pPr>
+        <w:ind w:left="6480" w:hanging="360"/>
+      </w:pPr>
+      <w:rPr>
+        <w:rFonts w:ascii="Wingdings" w:hAnsi="Wingdings" w:hint="default"/>
+      </w:rPr>
+    </w:lvl>
+  </w:abstractNum>
+  <w:abstractNum w:abstractNumId="2">
     <w:nsid w:val="68473ABE"/>
     <w:multiLevelType w:val="hybridMultilevel"/>
     <w:tmpl w:val="7E70EF6C"/>
@@ -163,6 +527,12 @@
     </w:lvl>
   </w:abstractNum>
   <w:num w:numId="1">
+    <w:abstractNumId w:val="2"/>
+  </w:num>
+  <w:num w:numId="2">
+    <w:abstractNumId w:val="1"/>
+  </w:num>
+  <w:num w:numId="3">
     <w:abstractNumId w:val="0"/>
   </w:num>
 </w:numbering>

</xml_diff>